<commit_message>
cleaned up completed tasks.
</commit_message>
<xml_diff>
--- a/doc/Updated_design_doc.docx
+++ b/doc/Updated_design_doc.docx
@@ -4,198 +4,82 @@
   <w:body>
     <w:p>
       <w:r>
-        <w:t>Update design doc</w:t>
+        <w:t>Post production notes, mid-stream changes</w:t>
       </w:r>
     </w:p>
     <w:p>
       <w:r>
         <w:tab/>
-        <w:t>-</w:t>
+      </w:r>
+      <w:r>
+        <w:t>-Union and project implementations (solutions)</w:t>
+      </w:r>
+    </w:p>
+    <w:p/>
+    <w:p>
+      <w:r>
+        <w:t>Development Log</w:t>
+      </w:r>
+    </w:p>
+    <w:p>
+      <w:r>
+        <w:tab/>
+        <w:t xml:space="preserve">-From </w:t>
+      </w:r>
+      <w:proofErr w:type="spellStart"/>
+      <w:r>
+        <w:t>git</w:t>
+      </w:r>
+      <w:proofErr w:type="spellEnd"/>
+      <w:r>
+        <w:t xml:space="preserve"> include link on report</w:t>
+      </w:r>
+    </w:p>
+    <w:p>
+      <w:r>
+        <w:tab/>
+      </w:r>
+    </w:p>
+    <w:p>
+      <w:r>
+        <w:t>Include a log of a sample session with DB App</w:t>
+      </w:r>
+    </w:p>
+    <w:p>
+      <w:r>
+        <w:tab/>
+        <w:t>-Menu’s, input, output</w:t>
       </w:r>
       <w:proofErr w:type="gramStart"/>
       <w:r>
-        <w:t>remove</w:t>
+        <w:t>,  interface</w:t>
       </w:r>
       <w:proofErr w:type="gramEnd"/>
-      <w:r>
-        <w:t xml:space="preserve"> Submitted For relation and Earning Report table</w:t>
+    </w:p>
+    <w:p/>
+    <w:p>
+      <w:r>
+        <w:t>INDIVIDUAL:</w:t>
       </w:r>
     </w:p>
     <w:p>
       <w:r>
         <w:tab/>
-        <w:t>-</w:t>
-      </w:r>
-      <w:proofErr w:type="gramStart"/>
-      <w:r>
-        <w:t>add</w:t>
-      </w:r>
-      <w:proofErr w:type="gramEnd"/>
-      <w:r>
-        <w:t xml:space="preserve"> the DB App stuff</w:t>
+        <w:t>-Self-evaluation 1 to 5</w:t>
       </w:r>
     </w:p>
     <w:p>
       <w:r>
         <w:tab/>
-        <w:t>-</w:t>
-      </w:r>
-      <w:proofErr w:type="gramStart"/>
-      <w:r>
-        <w:t>provide</w:t>
-      </w:r>
-      <w:proofErr w:type="gramEnd"/>
-      <w:r>
-        <w:t xml:space="preserve"> some use cases for DB App</w:t>
+        <w:t>-Peer evaluation 1 to 5</w:t>
       </w:r>
     </w:p>
     <w:p>
       <w:r>
         <w:tab/>
-        <w:t>-</w:t>
-      </w:r>
-      <w:proofErr w:type="gramStart"/>
-      <w:r>
-        <w:t>provide</w:t>
-      </w:r>
-      <w:proofErr w:type="gramEnd"/>
-      <w:r>
-        <w:t xml:space="preserve"> a map of the data for the Data Set</w:t>
-      </w:r>
-    </w:p>
-    <w:p/>
-    <w:p>
-      <w:r>
-        <w:t>Post production notes, mid-stream changes</w:t>
-      </w:r>
-    </w:p>
-    <w:p>
-      <w:r>
-        <w:tab/>
-        <w:t>-Design considerations for the DB App and Engine.</w:t>
-      </w:r>
-    </w:p>
-    <w:p>
-      <w:pPr>
-        <w:ind w:left="720"/>
-      </w:pPr>
-      <w:r>
-        <w:t>-</w:t>
-      </w:r>
-      <w:r>
-        <w:t>We removed Earning Report Table from the design as well as its associated relation.</w:t>
-      </w:r>
-    </w:p>
-    <w:p>
-      <w:r>
-        <w:tab/>
-        <w:t>-Union and project implementations (solutions)</w:t>
-      </w:r>
-    </w:p>
-    <w:p/>
-    <w:p>
-      <w:r>
-        <w:t xml:space="preserve">Individual </w:t>
-      </w:r>
-      <w:proofErr w:type="gramStart"/>
-      <w:r>
-        <w:t>wor</w:t>
       </w:r>
       <w:bookmarkStart w:id="0" w:name="_GoBack"/>
       <w:bookmarkEnd w:id="0"/>
-      <w:r>
-        <w:t>k load</w:t>
-      </w:r>
-      <w:proofErr w:type="gramEnd"/>
-      <w:r>
-        <w:t xml:space="preserve"> distribution (Travis, Shane, John, Adam)</w:t>
-      </w:r>
-    </w:p>
-    <w:p>
-      <w:r>
-        <w:tab/>
-        <w:t>-</w:t>
-      </w:r>
-      <w:proofErr w:type="gramStart"/>
-      <w:r>
-        <w:t>by</w:t>
-      </w:r>
-      <w:proofErr w:type="gramEnd"/>
-      <w:r>
-        <w:t xml:space="preserve"> percent? </w:t>
-      </w:r>
-      <w:proofErr w:type="gramStart"/>
-      <w:r>
-        <w:t>Or by Volume?</w:t>
-      </w:r>
-      <w:proofErr w:type="gramEnd"/>
-    </w:p>
-    <w:p/>
-    <w:p>
-      <w:r>
-        <w:t>Development Log</w:t>
-      </w:r>
-    </w:p>
-    <w:p>
-      <w:r>
-        <w:tab/>
-        <w:t xml:space="preserve">-From </w:t>
-      </w:r>
-      <w:proofErr w:type="spellStart"/>
-      <w:r>
-        <w:t>git</w:t>
-      </w:r>
-      <w:proofErr w:type="spellEnd"/>
-    </w:p>
-    <w:p>
-      <w:r>
-        <w:tab/>
-        <w:t>-Updates?</w:t>
-      </w:r>
-      <w:r>
-        <w:tab/>
-      </w:r>
-    </w:p>
-    <w:p/>
-    <w:p>
-      <w:r>
-        <w:t>Include a log of a sample session with DB App</w:t>
-      </w:r>
-    </w:p>
-    <w:p>
-      <w:r>
-        <w:tab/>
-        <w:t>-Menu’s, input, output</w:t>
-      </w:r>
-      <w:proofErr w:type="gramStart"/>
-      <w:r>
-        <w:t>,  interface</w:t>
-      </w:r>
-      <w:proofErr w:type="gramEnd"/>
-    </w:p>
-    <w:p/>
-    <w:p>
-      <w:r>
-        <w:t>INDIVIDUAL:</w:t>
-      </w:r>
-    </w:p>
-    <w:p>
-      <w:r>
-        <w:tab/>
-        <w:t>-Self-evaluation 1 to 5</w:t>
-      </w:r>
-    </w:p>
-    <w:p>
-      <w:r>
-        <w:tab/>
-        <w:t>-Peer evaluation 1 to 5</w:t>
-      </w:r>
-    </w:p>
-    <w:p>
-      <w:r>
-        <w:tab/>
-        <w:t>-Now is the time to complain or not.</w:t>
-      </w:r>
     </w:p>
     <w:sectPr>
       <w:pgSz w:w="12240" w:h="15840"/>

</xml_diff>